<commit_message>
register servlet and jsp implemented
</commit_message>
<xml_diff>
--- a/Logindoc.docx
+++ b/Logindoc.docx
@@ -84,204 +84,8 @@
           <w:szCs w:val="24"/>
         </w:rPr>
       </w:pPr>
-      <w:r>
-        <w:rPr>
-          <w:rFonts w:cstheme="minorHAnsi"/>
-          <w:sz w:val="24"/>
-          <w:szCs w:val="24"/>
-        </w:rPr>
-        <w:t>Login Page</w:t>
-      </w:r>
-    </w:p>
-    <w:p>
-      <w:pPr>
-        <w:pStyle w:val="ListParagraph"/>
-        <w:numPr>
-          <w:ilvl w:val="1"/>
-          <w:numId w:val="4"/>
-        </w:numPr>
-        <w:rPr>
-          <w:rFonts w:cstheme="minorHAnsi"/>
-          <w:sz w:val="24"/>
-          <w:szCs w:val="24"/>
-        </w:rPr>
-      </w:pPr>
-      <w:r>
-        <w:rPr>
-          <w:rFonts w:cstheme="minorHAnsi"/>
-          <w:sz w:val="24"/>
-          <w:szCs w:val="24"/>
-        </w:rPr>
-        <w:t>Allow user to login</w:t>
-      </w:r>
-    </w:p>
-    <w:p>
-      <w:pPr>
-        <w:pStyle w:val="ListParagraph"/>
-        <w:numPr>
-          <w:ilvl w:val="1"/>
-          <w:numId w:val="4"/>
-        </w:numPr>
-        <w:rPr>
-          <w:rFonts w:cstheme="minorHAnsi"/>
-          <w:sz w:val="24"/>
-          <w:szCs w:val="24"/>
-        </w:rPr>
-      </w:pPr>
-      <w:r>
-        <w:rPr>
-          <w:rFonts w:cstheme="minorHAnsi"/>
-          <w:sz w:val="24"/>
-          <w:szCs w:val="24"/>
-        </w:rPr>
-        <w:t>Redirect to registration page</w:t>
-      </w:r>
-    </w:p>
-    <w:p>
-      <w:pPr>
-        <w:pStyle w:val="ListParagraph"/>
-        <w:numPr>
-          <w:ilvl w:val="0"/>
-          <w:numId w:val="4"/>
-        </w:numPr>
-        <w:rPr>
-          <w:rFonts w:cstheme="minorHAnsi"/>
-          <w:sz w:val="24"/>
-          <w:szCs w:val="24"/>
-        </w:rPr>
-      </w:pPr>
-      <w:r>
-        <w:rPr>
-          <w:rFonts w:cstheme="minorHAnsi"/>
-          <w:sz w:val="24"/>
-          <w:szCs w:val="24"/>
-        </w:rPr>
-        <w:t>Registration Page</w:t>
-      </w:r>
-    </w:p>
-    <w:p>
-      <w:pPr>
-        <w:pStyle w:val="ListParagraph"/>
-        <w:numPr>
-          <w:ilvl w:val="1"/>
-          <w:numId w:val="4"/>
-        </w:numPr>
-        <w:rPr>
-          <w:rFonts w:cstheme="minorHAnsi"/>
-          <w:sz w:val="24"/>
-          <w:szCs w:val="24"/>
-        </w:rPr>
-      </w:pPr>
-      <w:r>
-        <w:rPr>
-          <w:rFonts w:cstheme="minorHAnsi"/>
-          <w:sz w:val="24"/>
-          <w:szCs w:val="24"/>
-        </w:rPr>
-        <w:t>Allow users to input information to sign up</w:t>
-      </w:r>
-    </w:p>
-    <w:p>
-      <w:pPr>
-        <w:pStyle w:val="ListParagraph"/>
-        <w:numPr>
-          <w:ilvl w:val="1"/>
-          <w:numId w:val="4"/>
-        </w:numPr>
-        <w:rPr>
-          <w:rFonts w:cstheme="minorHAnsi"/>
-          <w:sz w:val="24"/>
-          <w:szCs w:val="24"/>
-        </w:rPr>
-      </w:pPr>
-      <w:r>
-        <w:rPr>
-          <w:rFonts w:cstheme="minorHAnsi"/>
-          <w:sz w:val="24"/>
-          <w:szCs w:val="24"/>
-        </w:rPr>
-        <w:t>Go back to login page after signing up</w:t>
-      </w:r>
-    </w:p>
-    <w:p>
-      <w:pPr>
-        <w:pStyle w:val="ListParagraph"/>
-        <w:numPr>
-          <w:ilvl w:val="0"/>
-          <w:numId w:val="4"/>
-        </w:numPr>
-        <w:rPr>
-          <w:rFonts w:cstheme="minorHAnsi"/>
-          <w:sz w:val="24"/>
-          <w:szCs w:val="24"/>
-        </w:rPr>
-      </w:pPr>
-      <w:r>
-        <w:rPr>
-          <w:rFonts w:cstheme="minorHAnsi"/>
-          <w:sz w:val="24"/>
-          <w:szCs w:val="24"/>
-        </w:rPr>
-        <w:t>Landing Page</w:t>
-      </w:r>
-    </w:p>
-    <w:p>
-      <w:pPr>
-        <w:pStyle w:val="ListParagraph"/>
-        <w:numPr>
-          <w:ilvl w:val="1"/>
-          <w:numId w:val="4"/>
-        </w:numPr>
-        <w:rPr>
-          <w:rFonts w:cstheme="minorHAnsi"/>
-          <w:sz w:val="24"/>
-          <w:szCs w:val="24"/>
-        </w:rPr>
-      </w:pPr>
-      <w:r>
-        <w:rPr>
-          <w:rFonts w:cstheme="minorHAnsi"/>
-          <w:sz w:val="24"/>
-          <w:szCs w:val="24"/>
-        </w:rPr>
-        <w:t>Only accessible on a valid log in</w:t>
-      </w:r>
-    </w:p>
-    <w:p>
-      <w:pPr>
-        <w:pStyle w:val="ListParagraph"/>
-        <w:numPr>
-          <w:ilvl w:val="1"/>
-          <w:numId w:val="4"/>
-        </w:numPr>
-        <w:rPr>
-          <w:rFonts w:cstheme="minorHAnsi"/>
-          <w:sz w:val="24"/>
-          <w:szCs w:val="24"/>
-        </w:rPr>
-      </w:pPr>
-      <w:r>
-        <w:rPr>
-          <w:rFonts w:cstheme="minorHAnsi"/>
-          <w:sz w:val="24"/>
-          <w:szCs w:val="24"/>
-        </w:rPr>
-        <w:t>Log out button that sends user back to login page</w:t>
-      </w:r>
-    </w:p>
-    <w:p>
-      <w:pPr>
-        <w:pStyle w:val="ListParagraph"/>
-        <w:numPr>
-          <w:ilvl w:val="0"/>
-          <w:numId w:val="4"/>
-        </w:numPr>
-        <w:rPr>
-          <w:rFonts w:cstheme="minorHAnsi"/>
-          <w:sz w:val="24"/>
-          <w:szCs w:val="24"/>
-        </w:rPr>
-      </w:pPr>
+      <w:bookmarkStart w:id="0" w:name="_GoBack"/>
+      <w:bookmarkEnd w:id="0"/>
       <w:r>
         <w:rPr>
           <w:rFonts w:cstheme="minorHAnsi"/>
@@ -441,8 +245,102 @@
           <w:szCs w:val="24"/>
         </w:rPr>
       </w:pPr>
-      <w:bookmarkStart w:id="0" w:name="_GoBack"/>
-      <w:bookmarkEnd w:id="0"/>
+      <w:r>
+        <w:rPr>
+          <w:rFonts w:cstheme="minorHAnsi"/>
+          <w:sz w:val="24"/>
+          <w:szCs w:val="24"/>
+        </w:rPr>
+        <w:t xml:space="preserve">In order to link all the servlets and </w:t>
+      </w:r>
+      <w:proofErr w:type="spellStart"/>
+      <w:r>
+        <w:rPr>
+          <w:rFonts w:cstheme="minorHAnsi"/>
+          <w:sz w:val="24"/>
+          <w:szCs w:val="24"/>
+        </w:rPr>
+        <w:t>jsp</w:t>
+      </w:r>
+      <w:proofErr w:type="spellEnd"/>
+      <w:r>
+        <w:rPr>
+          <w:rFonts w:cstheme="minorHAnsi"/>
+          <w:sz w:val="24"/>
+          <w:szCs w:val="24"/>
+        </w:rPr>
+        <w:t xml:space="preserve"> files properly, I had to use a few different methods for each for the different syntaxes. After they were linked, I could start writing the forms for the log-in a register pages. After those I could start writing the servlet code in order to make the proper checks. I created a new database so that the servlets had a server to connect to, but as of right now they don’t have any members.</w:t>
+      </w:r>
+    </w:p>
+    <w:p>
+      <w:pPr>
+        <w:pStyle w:val="ListParagraph"/>
+        <w:numPr>
+          <w:ilvl w:val="0"/>
+          <w:numId w:val="5"/>
+        </w:numPr>
+        <w:rPr>
+          <w:rFonts w:cstheme="minorHAnsi"/>
+          <w:sz w:val="24"/>
+          <w:szCs w:val="24"/>
+        </w:rPr>
+      </w:pPr>
+      <w:r>
+        <w:rPr>
+          <w:rFonts w:cstheme="minorHAnsi"/>
+          <w:sz w:val="24"/>
+          <w:szCs w:val="24"/>
+        </w:rPr>
+        <w:t xml:space="preserve">After I wrote some of the basic functions, I decided to make another </w:t>
+      </w:r>
+      <w:proofErr w:type="spellStart"/>
+      <w:r>
+        <w:rPr>
+          <w:rFonts w:cstheme="minorHAnsi"/>
+          <w:sz w:val="24"/>
+          <w:szCs w:val="24"/>
+        </w:rPr>
+        <w:t>j</w:t>
+      </w:r>
+      <w:r>
+        <w:rPr>
+          <w:rFonts w:cstheme="minorHAnsi"/>
+          <w:sz w:val="24"/>
+          <w:szCs w:val="24"/>
+        </w:rPr>
+        <w:t>sp</w:t>
+      </w:r>
+      <w:proofErr w:type="spellEnd"/>
+      <w:r>
+        <w:rPr>
+          <w:rFonts w:cstheme="minorHAnsi"/>
+          <w:sz w:val="24"/>
+          <w:szCs w:val="24"/>
+        </w:rPr>
+        <w:t xml:space="preserve"> file to notify the user whenever they have an unsuccessful login. This page worked out very well, but I had some issues getting the login screen to have successful logins</w:t>
+      </w:r>
+    </w:p>
+    <w:p>
+      <w:pPr>
+        <w:pStyle w:val="ListParagraph"/>
+        <w:numPr>
+          <w:ilvl w:val="0"/>
+          <w:numId w:val="5"/>
+        </w:numPr>
+        <w:rPr>
+          <w:rFonts w:cstheme="minorHAnsi"/>
+          <w:sz w:val="24"/>
+          <w:szCs w:val="24"/>
+        </w:rPr>
+      </w:pPr>
+      <w:r>
+        <w:rPr>
+          <w:rFonts w:cstheme="minorHAnsi"/>
+          <w:sz w:val="24"/>
+          <w:szCs w:val="24"/>
+        </w:rPr>
+        <w:t>After I finished the issue with logging in, I worked on the register pages. Making sure the servlet was inserting data into the database and that there were no duplicate usernames. If someone does try to reuse a username, they are redirected to another page</w:t>
+      </w:r>
     </w:p>
     <w:sectPr>
       <w:pgSz w:w="12240" w:h="15840"/>

</xml_diff>